<commit_message>
+ ajout des regles du jeu dans Rapport Intermediaire.docx
</commit_message>
<xml_diff>
--- a/documents/v2.0/Rapport Intermediaire.docx
+++ b/documents/v2.0/Rapport Intermediaire.docx
@@ -1,6 +1,6 @@
 
 <file path=word/document.xml><?xml version="1.0" encoding="utf-8"?>
-<w:document xmlns:ve="http://schemas.openxmlformats.org/markup-compatibility/2006" xmlns:o="urn:schemas-microsoft-com:office:office" xmlns:r="http://schemas.openxmlformats.org/officeDocument/2006/relationships" xmlns:m="http://schemas.openxmlformats.org/officeDocument/2006/math" xmlns:v="urn:schemas-microsoft-com:vml" xmlns:wp="http://schemas.openxmlformats.org/drawingml/2006/wordprocessingDrawing" xmlns:w10="urn:schemas-microsoft-com:office:word" xmlns:w="http://schemas.openxmlformats.org/wordprocessingml/2006/main" xmlns:wne="http://schemas.microsoft.com/office/word/2006/wordml">
+<w:document xmlns:mo="http://schemas.microsoft.com/office/mac/office/2008/main" xmlns:ve="http://schemas.openxmlformats.org/markup-compatibility/2006" xmlns:mv="urn:schemas-microsoft-com:mac:vml" xmlns:o="urn:schemas-microsoft-com:office:office" xmlns:r="http://schemas.openxmlformats.org/officeDocument/2006/relationships" xmlns:m="http://schemas.openxmlformats.org/officeDocument/2006/math" xmlns:v="urn:schemas-microsoft-com:vml" xmlns:wp="http://schemas.openxmlformats.org/drawingml/2006/wordprocessingDrawing" xmlns:w10="urn:schemas-microsoft-com:office:word" xmlns:w="http://schemas.openxmlformats.org/wordprocessingml/2006/main" xmlns:wne="http://schemas.microsoft.com/office/word/2006/wordml" ve:Ignorable="mv" ve:PreserveAttributes="mv:*">
   <w:body>
     <w:sdt>
       <w:sdtPr>
@@ -64,8 +64,36 @@
                                   <w:sz w:val="80"/>
                                   <w:szCs w:val="80"/>
                                 </w:rPr>
-                                <w:t>ASD Tower Defense</w:t>
+                                <w:t xml:space="preserve">ASD </w:t>
                               </w:r>
+                              <w:proofErr w:type="spellStart"/>
+                              <w:r>
+                                <w:rPr>
+                                  <w:color w:val="FFFFFF" w:themeColor="background1"/>
+                                  <w:sz w:val="80"/>
+                                  <w:szCs w:val="80"/>
+                                </w:rPr>
+                                <w:t>Tower</w:t>
+                              </w:r>
+                              <w:proofErr w:type="spellEnd"/>
+                              <w:r>
+                                <w:rPr>
+                                  <w:color w:val="FFFFFF" w:themeColor="background1"/>
+                                  <w:sz w:val="80"/>
+                                  <w:szCs w:val="80"/>
+                                </w:rPr>
+                                <w:t xml:space="preserve"> </w:t>
+                              </w:r>
+                              <w:proofErr w:type="spellStart"/>
+                              <w:r>
+                                <w:rPr>
+                                  <w:color w:val="FFFFFF" w:themeColor="background1"/>
+                                  <w:sz w:val="80"/>
+                                  <w:szCs w:val="80"/>
+                                </w:rPr>
+                                <w:t>Defense</w:t>
+                              </w:r>
+                              <w:proofErr w:type="spellEnd"/>
                             </w:p>
                           </w:sdtContent>
                         </w:sdt>
@@ -341,7 +369,7 @@
               <w:lang w:val="fr-FR"/>
             </w:rPr>
             <w:pict>
-              <v:shapetype id="_x0000_t202" coordsize="21600,21600" o:spt="202" path="m,l,21600r21600,l21600,xe">
+              <v:shapetype id="_x0000_t202" coordsize="21600,21600" o:spt="202" path="m0,0l0,21600,21600,21600,21600,0xe">
                 <v:stroke joinstyle="miter"/>
                 <v:path gradientshapeok="t" o:connecttype="rect"/>
               </v:shapetype>
@@ -369,12 +397,21 @@
                           <w:color w:val="FFFFFF" w:themeColor="background1"/>
                         </w:rPr>
                       </w:pPr>
+                      <w:proofErr w:type="spellStart"/>
                       <w:r>
                         <w:rPr>
                           <w:color w:val="FFFFFF" w:themeColor="background1"/>
                         </w:rPr>
-                        <w:t xml:space="preserve">Lazhar </w:t>
+                        <w:t>Lazhar</w:t>
                       </w:r>
+                      <w:proofErr w:type="spellEnd"/>
+                      <w:r>
+                        <w:rPr>
+                          <w:color w:val="FFFFFF" w:themeColor="background1"/>
+                        </w:rPr>
+                        <w:t xml:space="preserve"> </w:t>
+                      </w:r>
+                      <w:proofErr w:type="spellStart"/>
                       <w:r>
                         <w:rPr>
                           <w:color w:val="FFFFFF" w:themeColor="background1"/>
@@ -387,6 +424,7 @@
                         </w:rPr>
                         <w:t>arjallah</w:t>
                       </w:r>
+                      <w:proofErr w:type="spellEnd"/>
                     </w:p>
                     <w:p>
                       <w:pPr>
@@ -395,11 +433,33 @@
                           <w:color w:val="FFFFFF" w:themeColor="background1"/>
                         </w:rPr>
                       </w:pPr>
+                      <w:proofErr w:type="spellStart"/>
                       <w:r>
                         <w:rPr>
                           <w:color w:val="FFFFFF" w:themeColor="background1"/>
                         </w:rPr>
-                        <w:t xml:space="preserve">Pierre-Dominique Putallaz </w:t>
+                        <w:t>Pierre-Dominique</w:t>
+                      </w:r>
+                      <w:proofErr w:type="spellEnd"/>
+                      <w:r>
+                        <w:rPr>
+                          <w:color w:val="FFFFFF" w:themeColor="background1"/>
+                        </w:rPr>
+                        <w:t xml:space="preserve"> </w:t>
+                      </w:r>
+                      <w:proofErr w:type="spellStart"/>
+                      <w:r>
+                        <w:rPr>
+                          <w:color w:val="FFFFFF" w:themeColor="background1"/>
+                        </w:rPr>
+                        <w:t>Putallaz</w:t>
+                      </w:r>
+                      <w:proofErr w:type="spellEnd"/>
+                      <w:r>
+                        <w:rPr>
+                          <w:color w:val="FFFFFF" w:themeColor="background1"/>
+                        </w:rPr>
+                        <w:t xml:space="preserve"> </w:t>
                       </w:r>
                     </w:p>
                     <w:p>
@@ -546,7 +606,6 @@
             <w:r>
               <w:rPr>
                 <w:noProof/>
-                <w:webHidden/>
               </w:rPr>
             </w:r>
             <w:r>
@@ -632,7 +691,6 @@
             <w:r>
               <w:rPr>
                 <w:noProof/>
-                <w:webHidden/>
               </w:rPr>
             </w:r>
             <w:r>
@@ -718,7 +776,6 @@
             <w:r>
               <w:rPr>
                 <w:noProof/>
-                <w:webHidden/>
               </w:rPr>
             </w:r>
             <w:r>
@@ -804,7 +861,6 @@
             <w:r>
               <w:rPr>
                 <w:noProof/>
-                <w:webHidden/>
               </w:rPr>
             </w:r>
             <w:r>
@@ -890,7 +946,6 @@
             <w:r>
               <w:rPr>
                 <w:noProof/>
-                <w:webHidden/>
               </w:rPr>
             </w:r>
             <w:r>
@@ -960,7 +1015,6 @@
             <w:r>
               <w:rPr>
                 <w:noProof/>
-                <w:webHidden/>
               </w:rPr>
             </w:r>
             <w:r>
@@ -1030,7 +1084,6 @@
             <w:r>
               <w:rPr>
                 <w:noProof/>
-                <w:webHidden/>
               </w:rPr>
             </w:r>
             <w:r>
@@ -1116,7 +1169,6 @@
             <w:r>
               <w:rPr>
                 <w:noProof/>
-                <w:webHidden/>
               </w:rPr>
             </w:r>
             <w:r>
@@ -1202,7 +1254,6 @@
             <w:r>
               <w:rPr>
                 <w:noProof/>
-                <w:webHidden/>
               </w:rPr>
             </w:r>
             <w:r>
@@ -1288,7 +1339,6 @@
             <w:r>
               <w:rPr>
                 <w:noProof/>
-                <w:webHidden/>
               </w:rPr>
             </w:r>
             <w:r>
@@ -1374,7 +1424,6 @@
             <w:r>
               <w:rPr>
                 <w:noProof/>
-                <w:webHidden/>
               </w:rPr>
             </w:r>
             <w:r>
@@ -1444,7 +1493,6 @@
             <w:r>
               <w:rPr>
                 <w:noProof/>
-                <w:webHidden/>
               </w:rPr>
             </w:r>
             <w:r>
@@ -1514,7 +1562,6 @@
             <w:r>
               <w:rPr>
                 <w:noProof/>
-                <w:webHidden/>
               </w:rPr>
             </w:r>
             <w:r>
@@ -1584,7 +1631,6 @@
             <w:r>
               <w:rPr>
                 <w:noProof/>
-                <w:webHidden/>
               </w:rPr>
             </w:r>
             <w:r>
@@ -1654,7 +1700,6 @@
             <w:r>
               <w:rPr>
                 <w:noProof/>
-                <w:webHidden/>
               </w:rPr>
             </w:r>
             <w:r>
@@ -1724,7 +1769,6 @@
             <w:r>
               <w:rPr>
                 <w:noProof/>
-                <w:webHidden/>
               </w:rPr>
             </w:r>
             <w:r>
@@ -1810,7 +1854,6 @@
             <w:r>
               <w:rPr>
                 <w:noProof/>
-                <w:webHidden/>
               </w:rPr>
             </w:r>
             <w:r>
@@ -1973,7 +2016,13 @@
         <w:t>La gestion de ce projet se basera sur la méthode UP.</w:t>
       </w:r>
       <w:r>
-        <w:t xml:space="preserve"> De document vous présente le r</w:t>
+        <w:t xml:space="preserve"> </w:t>
+      </w:r>
+      <w:r>
+        <w:t>C</w:t>
+      </w:r>
+      <w:r>
+        <w:t>e document vous présente le r</w:t>
       </w:r>
       <w:r>
         <w:t>apport intermédiaire du projet.</w:t>
@@ -2004,16 +2053,223 @@
       </w:pPr>
       <w:bookmarkStart w:id="1" w:name="_Toc260784517"/>
       <w:r>
-        <w:lastRenderedPageBreak/>
-        <w:t>Règle du jeu</w:t>
+        <w:t>Règle</w:t>
+      </w:r>
+      <w:r>
+        <w:t>s</w:t>
+      </w:r>
+      <w:r>
+        <w:t xml:space="preserve"> du jeu</w:t>
       </w:r>
       <w:bookmarkEnd w:id="1"/>
     </w:p>
     <w:p>
       <w:pPr>
         <w:spacing w:after="200"/>
-        <w:jc w:val="left"/>
       </w:pPr>
+      <w:r>
+        <w:t xml:space="preserve">Le principe du jeu est de </w:t>
+      </w:r>
+      <w:r>
+        <w:t>survivre</w:t>
+      </w:r>
+      <w:r>
+        <w:t xml:space="preserve"> </w:t>
+      </w:r>
+      <w:r>
+        <w:t>à diverses</w:t>
+      </w:r>
+      <w:r>
+        <w:t xml:space="preserve"> créatures dont la seule capacité est d’avancer le long du chemin le plus court pour rallier leur point de départ à la zone </w:t>
+      </w:r>
+      <w:r>
+        <w:t>de fin. Lorsqu’une créature atteind la zone de fin, elle fait perdre une vie au joueur. Lorsque le joueur n’a plus de vie, il a perdu.</w:t>
+      </w:r>
+    </w:p>
+    <w:p>
+      <w:pPr>
+        <w:pStyle w:val="Titre2"/>
+      </w:pPr>
+      <w:r>
+        <w:t>Les créatures</w:t>
+      </w:r>
+    </w:p>
+    <w:p>
+      <w:r>
+        <w:t>Toutes les créatures prennent le chemin le plus court depuis leur emplacement jusqu’à la zone de fin. Les créatures terrestre doivent contourner les murs et les tours. Les créatures volantes peuvent survoler les tours.</w:t>
+      </w:r>
+    </w:p>
+    <w:p>
+      <w:pPr>
+        <w:pStyle w:val="Titre2"/>
+      </w:pPr>
+      <w:r>
+        <w:t>Les tours</w:t>
+      </w:r>
+    </w:p>
+    <w:p>
+      <w:pPr>
+        <w:spacing w:after="200"/>
+      </w:pPr>
+      <w:r>
+        <w:t>Pour se défendre, le joueurs peut acheter des tou</w:t>
+      </w:r>
+      <w:r>
+        <w:t>rs qu’il place sur son plateau. Certaines tours font des dégats (ciblés ou de zone) d’autres permettent seulement de ralentir les créatures. Certaines ne sont efficaces que sur un certain type de créature.</w:t>
+      </w:r>
+    </w:p>
+    <w:p>
+      <w:pPr>
+        <w:spacing w:after="200"/>
+      </w:pPr>
+      <w:r>
+        <w:t>Les contraintes pour la construction d’une tour est de ne pas la créer là ou se trouve une créature à ce moment et il doit toujours y avoir un chemin entre la zone de départ et celle de fin.</w:t>
+      </w:r>
+    </w:p>
+    <w:p>
+      <w:pPr>
+        <w:pStyle w:val="Titre2"/>
+      </w:pPr>
+      <w:r>
+        <w:t>Les modes de jeu</w:t>
+      </w:r>
+    </w:p>
+    <w:p>
+      <w:pPr>
+        <w:spacing w:after="200"/>
+      </w:pPr>
+      <w:r>
+        <w:t>Le jeu, dans sa première version, était uniquement local et donc proposait uniquement un mode solo</w:t>
+      </w:r>
+      <w:r>
+        <w:t xml:space="preserve"> ou le joueur survivait au vagues de créatures lancées par l’ordinateur</w:t>
+      </w:r>
+      <w:r>
+        <w:t>. L’intégration de fonctionnalités réseau permettent so</w:t>
+      </w:r>
+      <w:r>
+        <w:t>n extension à un jeu multijoueur</w:t>
+      </w:r>
+      <w:r>
+        <w:t>.</w:t>
+      </w:r>
+      <w:r>
+        <w:t xml:space="preserve"> </w:t>
+      </w:r>
+    </w:p>
+    <w:p>
+      <w:pPr>
+        <w:spacing w:after="200"/>
+      </w:pPr>
+      <w:r>
+        <w:t>Une première analyse nous a permis de déterminer plusieurs types de partie dont voici quelques exemples :</w:t>
+      </w:r>
+    </w:p>
+    <w:p>
+      <w:pPr>
+        <w:pStyle w:val="Paragraphedeliste"/>
+        <w:numPr>
+          <w:ilvl w:val="0"/>
+          <w:numId w:val="3"/>
+        </w:numPr>
+        <w:spacing w:after="200"/>
+      </w:pPr>
+      <w:r>
+        <w:t>Coopération : plusieurs joueurs s’allient contre l’intelligence artificielle</w:t>
+      </w:r>
+      <w:r>
+        <w:t xml:space="preserve"> et jouent sur le même plateau</w:t>
+      </w:r>
+    </w:p>
+    <w:p>
+      <w:pPr>
+        <w:pStyle w:val="Paragraphedeliste"/>
+        <w:numPr>
+          <w:ilvl w:val="0"/>
+          <w:numId w:val="3"/>
+        </w:numPr>
+        <w:spacing w:after="200"/>
+      </w:pPr>
+      <w:r>
+        <w:t>Zone : chaque joueur possède une zone du plateau de jeu partagé et ne peut bâtir des tours que dans celle-ci</w:t>
+      </w:r>
+    </w:p>
+    <w:p>
+      <w:pPr>
+        <w:pStyle w:val="Paragraphedeliste"/>
+        <w:numPr>
+          <w:ilvl w:val="0"/>
+          <w:numId w:val="3"/>
+        </w:numPr>
+        <w:spacing w:after="200"/>
+      </w:pPr>
+      <w:r>
+        <w:t>Versus :</w:t>
+      </w:r>
+      <w:r>
+        <w:t xml:space="preserve"> chaque joueur possède son propre plateau et joue seul contre tous les autres</w:t>
+      </w:r>
+    </w:p>
+    <w:p>
+      <w:pPr>
+        <w:pStyle w:val="Paragraphedeliste"/>
+        <w:numPr>
+          <w:ilvl w:val="0"/>
+          <w:numId w:val="3"/>
+        </w:numPr>
+        <w:spacing w:after="200"/>
+      </w:pPr>
+      <w:r>
+        <w:t>Domination : un joueur est désigné pour se battre contre les autres. Le joueur seul a des caractéristiques et des bonus de meilleure qualité que les autres mais</w:t>
+      </w:r>
+      <w:r>
+        <w:t xml:space="preserve"> est handicapé par sa vitesse d’exécution des opérations</w:t>
+      </w:r>
+      <w:r>
+        <w:t xml:space="preserve"> réduite</w:t>
+      </w:r>
+    </w:p>
+    <w:p>
+      <w:pPr>
+        <w:spacing w:after="200"/>
+      </w:pPr>
+      <w:r>
+        <w:t>Nous avons retenu le mode versus</w:t>
+      </w:r>
+      <w:r>
+        <w:t xml:space="preserve"> uniquement car les délais ne permettent pas de les faire tous. Ce mode est inspiré d’une extension de Warcraft III (de Blizzard Entertainment) qui est la pionière en matière de tower defence.</w:t>
+      </w:r>
+    </w:p>
+    <w:p>
+      <w:pPr>
+        <w:pStyle w:val="Titre3"/>
+      </w:pPr>
+      <w:r>
+        <w:t>Versus</w:t>
+      </w:r>
+    </w:p>
+    <w:p>
+      <w:r>
+        <w:t>Chaque joueur jo</w:t>
+      </w:r>
+      <w:r>
+        <w:t>ue seul contre tous les autres. Il gagne de l’argent périodiquement</w:t>
+      </w:r>
+      <w:r>
+        <w:t xml:space="preserve"> et en tuant des créatures</w:t>
+      </w:r>
+      <w:r>
+        <w:t xml:space="preserve">. Pour augmenter </w:t>
+      </w:r>
+      <w:r>
+        <w:t>son revenu périodique</w:t>
+      </w:r>
+      <w:r>
+        <w:t>, il peut acheter des créatures qu’il envoie chez l’</w:t>
+      </w:r>
+      <w:r>
+        <w:t>ennemi.</w:t>
+      </w:r>
     </w:p>
     <w:p>
       <w:pPr>
@@ -2197,7 +2453,6 @@
       </w:pPr>
       <w:bookmarkStart w:id="7" w:name="_Toc260784523"/>
       <w:r>
-        <w:lastRenderedPageBreak/>
         <w:t>Diagramme</w:t>
       </w:r>
       <w:r>
@@ -2304,7 +2559,7 @@
     </w:p>
     <w:tbl>
       <w:tblPr>
-        <w:tblStyle w:val="Grilledutableau"/>
+        <w:tblStyle w:val="Grille"/>
         <w:tblW w:w="0" w:type="auto"/>
         <w:tblBorders>
           <w:top w:val="none" w:sz="0" w:space="0" w:color="auto"/>
@@ -2333,7 +2588,7 @@
             <w:r>
               <w:rPr>
                 <w:noProof/>
-                <w:lang w:eastAsia="fr-CH"/>
+                <w:lang w:val="fr-FR" w:eastAsia="fr-FR"/>
               </w:rPr>
               <w:drawing>
                 <wp:inline distT="0" distB="0" distL="0" distR="0">
@@ -3177,7 +3432,6 @@
       </w:pPr>
       <w:bookmarkStart w:id="8" w:name="_Toc260784524"/>
       <w:r>
-        <w:lastRenderedPageBreak/>
         <w:t>Charte graphique</w:t>
       </w:r>
       <w:r>
@@ -3212,7 +3466,7 @@
     <w:p/>
     <w:tbl>
       <w:tblPr>
-        <w:tblStyle w:val="Grilledutableau"/>
+        <w:tblStyle w:val="Grille"/>
         <w:tblW w:w="0" w:type="auto"/>
         <w:tblBorders>
           <w:top w:val="none" w:sz="0" w:space="0" w:color="auto"/>
@@ -3226,7 +3480,7 @@
       </w:tblPr>
       <w:tblGrid>
         <w:gridCol w:w="4361"/>
-        <w:gridCol w:w="4865"/>
+        <w:gridCol w:w="4872"/>
       </w:tblGrid>
       <w:tr>
         <w:tc>
@@ -3240,7 +3494,7 @@
             <w:r>
               <w:rPr>
                 <w:noProof/>
-                <w:lang w:eastAsia="fr-CH"/>
+                <w:lang w:val="fr-FR" w:eastAsia="fr-FR"/>
               </w:rPr>
               <w:drawing>
                 <wp:inline distT="0" distB="0" distL="0" distR="0">
@@ -3512,7 +3766,7 @@
             <w:r>
               <w:rPr>
                 <w:noProof/>
-                <w:lang w:eastAsia="fr-CH"/>
+                <w:lang w:val="fr-FR" w:eastAsia="fr-FR"/>
               </w:rPr>
               <w:drawing>
                 <wp:inline distT="0" distB="0" distL="0" distR="0">
@@ -3599,10 +3853,10 @@
                   <v:path o:extrusionok="f" gradientshapeok="t" o:connecttype="rect"/>
                   <o:lock v:ext="edit" aspectratio="t"/>
                 </v:shapetype>
-                <v:shape id="_x0000_i1025" type="#_x0000_t75" style="width:196.75pt;height:158.25pt" o:ole="">
+                <v:shape id="_x0000_i1025" type="#_x0000_t75" style="width:196.85pt;height:158.1pt" o:ole="">
                   <v:imagedata r:id="rId17" o:title=""/>
                 </v:shape>
-                <o:OLEObject Type="Embed" ProgID="Visio.Drawing.11" ShapeID="_x0000_i1025" DrawAspect="Content" ObjectID="_1334526922" r:id="rId18"/>
+                <o:OLEObject Type="Embed" ProgID="Visio.Drawing.11" ShapeID="_x0000_i1025" DrawAspect="Content" ObjectID="_1208535503" r:id="rId18"/>
               </w:object>
             </w:r>
           </w:p>
@@ -3734,10 +3988,10 @@
             </w:pPr>
             <w:r>
               <w:object w:dxaOrig="7558" w:dyaOrig="5450">
-                <v:shape id="_x0000_i1026" type="#_x0000_t75" style="width:232.75pt;height:168.3pt" o:ole="">
+                <v:shape id="_x0000_i1026" type="#_x0000_t75" style="width:232.6pt;height:168.15pt" o:ole="">
                   <v:imagedata r:id="rId19" o:title=""/>
                 </v:shape>
-                <o:OLEObject Type="Embed" ProgID="Visio.Drawing.11" ShapeID="_x0000_i1026" DrawAspect="Content" ObjectID="_1334526923" r:id="rId20"/>
+                <o:OLEObject Type="Embed" ProgID="Visio.Drawing.11" ShapeID="_x0000_i1026" DrawAspect="Content" ObjectID="_1208535504" r:id="rId20"/>
               </w:object>
             </w:r>
           </w:p>
@@ -3751,10 +4005,10 @@
           <w:p>
             <w:r>
               <w:object w:dxaOrig="9159" w:dyaOrig="6074">
-                <v:shape id="_x0000_i1027" type="#_x0000_t75" style="width:199.25pt;height:132.3pt" o:ole="">
+                <v:shape id="_x0000_i1027" type="#_x0000_t75" style="width:199.4pt;height:132.4pt" o:ole="">
                   <v:imagedata r:id="rId21" o:title=""/>
                 </v:shape>
-                <o:OLEObject Type="Embed" ProgID="Visio.Drawing.11" ShapeID="_x0000_i1027" DrawAspect="Content" ObjectID="_1334526924" r:id="rId22"/>
+                <o:OLEObject Type="Embed" ProgID="Visio.Drawing.11" ShapeID="_x0000_i1027" DrawAspect="Content" ObjectID="_1208535505" r:id="rId22"/>
               </w:object>
             </w:r>
           </w:p>
@@ -3914,10 +4168,10 @@
           <w:p>
             <w:r>
               <w:object w:dxaOrig="7473" w:dyaOrig="5450">
-                <v:shape id="_x0000_i1028" type="#_x0000_t75" style="width:213.5pt;height:155.7pt" o:ole="">
+                <v:shape id="_x0000_i1028" type="#_x0000_t75" style="width:213.5pt;height:155.6pt" o:ole="">
                   <v:imagedata r:id="rId23" o:title=""/>
                 </v:shape>
-                <o:OLEObject Type="Embed" ProgID="Visio.Drawing.11" ShapeID="_x0000_i1028" DrawAspect="Content" ObjectID="_1334526925" r:id="rId24"/>
+                <o:OLEObject Type="Embed" ProgID="Visio.Drawing.11" ShapeID="_x0000_i1028" DrawAspect="Content" ObjectID="_1208535506" r:id="rId24"/>
               </w:object>
             </w:r>
           </w:p>
@@ -3962,10 +4216,10 @@
             </w:pPr>
             <w:r>
               <w:object w:dxaOrig="12065" w:dyaOrig="8765">
-                <v:shape id="_x0000_i1029" type="#_x0000_t75" style="width:410.25pt;height:298.05pt" o:ole="">
+                <v:shape id="_x0000_i1029" type="#_x0000_t75" style="width:410.35pt;height:298.05pt" o:ole="">
                   <v:imagedata r:id="rId25" o:title=""/>
                 </v:shape>
-                <o:OLEObject Type="Embed" ProgID="Visio.Drawing.11" ShapeID="_x0000_i1029" DrawAspect="Content" ObjectID="_1334526926" r:id="rId26"/>
+                <o:OLEObject Type="Embed" ProgID="Visio.Drawing.11" ShapeID="_x0000_i1029" DrawAspect="Content" ObjectID="_1208535507" r:id="rId26"/>
               </w:object>
             </w:r>
           </w:p>
@@ -4050,7 +4304,6 @@
       </w:pPr>
       <w:bookmarkStart w:id="9" w:name="_Toc260784525"/>
       <w:r>
-        <w:lastRenderedPageBreak/>
         <w:t>Rôle des participant au sein du groupe</w:t>
       </w:r>
       <w:r>
@@ -4067,7 +4320,7 @@
     <w:p/>
     <w:tbl>
       <w:tblPr>
-        <w:tblStyle w:val="Grilledutableau"/>
+        <w:tblStyle w:val="Grille"/>
         <w:tblW w:w="0" w:type="auto"/>
         <w:tblLayout w:type="fixed"/>
         <w:tblLook w:val="04A0"/>
@@ -4741,7 +4994,6 @@
       </w:pPr>
       <w:bookmarkStart w:id="10" w:name="_Toc260784526"/>
       <w:r>
-        <w:lastRenderedPageBreak/>
         <w:t>Itérations</w:t>
       </w:r>
       <w:r>
@@ -5033,7 +5285,7 @@
     <w:p/>
     <w:tbl>
       <w:tblPr>
-        <w:tblStyle w:val="Grilledutableau"/>
+        <w:tblStyle w:val="Grille"/>
         <w:tblW w:w="0" w:type="auto"/>
         <w:tblLook w:val="04A0"/>
       </w:tblPr>
@@ -5531,7 +5783,6 @@
       </w:pPr>
       <w:bookmarkStart w:id="12" w:name="_Toc260784528"/>
       <w:r>
-        <w:lastRenderedPageBreak/>
         <w:t>Itération 2</w:t>
       </w:r>
       <w:r>
@@ -5789,7 +6040,7 @@
     <w:p/>
     <w:tbl>
       <w:tblPr>
-        <w:tblStyle w:val="Grilledutableau"/>
+        <w:tblStyle w:val="Grille"/>
         <w:tblW w:w="0" w:type="auto"/>
         <w:tblLook w:val="04A0"/>
       </w:tblPr>
@@ -6274,7 +6525,7 @@
     </w:p>
     <w:tbl>
       <w:tblPr>
-        <w:tblStyle w:val="Grilledutableau"/>
+        <w:tblStyle w:val="Grille"/>
         <w:tblW w:w="0" w:type="auto"/>
         <w:tblLook w:val="04A0"/>
       </w:tblPr>
@@ -6523,7 +6774,6 @@
       </w:pPr>
       <w:bookmarkStart w:id="14" w:name="_Toc260784530"/>
       <w:r>
-        <w:lastRenderedPageBreak/>
         <w:t>Itération 4</w:t>
       </w:r>
       <w:r>
@@ -6793,7 +7043,7 @@
     <w:p/>
     <w:tbl>
       <w:tblPr>
-        <w:tblStyle w:val="Grilledutableau"/>
+        <w:tblStyle w:val="Grille"/>
         <w:tblW w:w="0" w:type="auto"/>
         <w:tblLook w:val="04A0"/>
       </w:tblPr>
@@ -7168,7 +7418,7 @@
     <w:p/>
     <w:tbl>
       <w:tblPr>
-        <w:tblStyle w:val="Grilledutableau"/>
+        <w:tblStyle w:val="Grille"/>
         <w:tblW w:w="0" w:type="auto"/>
         <w:tblLook w:val="04A0"/>
       </w:tblPr>
@@ -7371,7 +7621,6 @@
       </w:pPr>
       <w:bookmarkStart w:id="16" w:name="_Toc260784532"/>
       <w:r>
-        <w:lastRenderedPageBreak/>
         <w:t>Conclusion</w:t>
       </w:r>
       <w:r>
@@ -7446,7 +7695,7 @@
 </file>
 
 <file path=word/endnotes.xml><?xml version="1.0" encoding="utf-8"?>
-<w:endnotes xmlns:ve="http://schemas.openxmlformats.org/markup-compatibility/2006" xmlns:o="urn:schemas-microsoft-com:office:office" xmlns:r="http://schemas.openxmlformats.org/officeDocument/2006/relationships" xmlns:m="http://schemas.openxmlformats.org/officeDocument/2006/math" xmlns:v="urn:schemas-microsoft-com:vml" xmlns:wp="http://schemas.openxmlformats.org/drawingml/2006/wordprocessingDrawing" xmlns:w10="urn:schemas-microsoft-com:office:word" xmlns:w="http://schemas.openxmlformats.org/wordprocessingml/2006/main" xmlns:wne="http://schemas.microsoft.com/office/word/2006/wordml">
+<w:endnotes xmlns:mo="http://schemas.microsoft.com/office/mac/office/2008/main" xmlns:ve="http://schemas.openxmlformats.org/markup-compatibility/2006" xmlns:mv="urn:schemas-microsoft-com:mac:vml" xmlns:o="urn:schemas-microsoft-com:office:office" xmlns:r="http://schemas.openxmlformats.org/officeDocument/2006/relationships" xmlns:m="http://schemas.openxmlformats.org/officeDocument/2006/math" xmlns:v="urn:schemas-microsoft-com:vml" xmlns:wp="http://schemas.openxmlformats.org/drawingml/2006/wordprocessingDrawing" xmlns:w10="urn:schemas-microsoft-com:office:word" xmlns:w="http://schemas.openxmlformats.org/wordprocessingml/2006/main" xmlns:wne="http://schemas.microsoft.com/office/word/2006/wordml">
   <w:endnote w:type="separator" w:id="-1">
     <w:p>
       <w:pPr>
@@ -7471,7 +7720,7 @@
 </file>
 
 <file path=word/footer1.xml><?xml version="1.0" encoding="utf-8"?>
-<w:ftr xmlns:ve="http://schemas.openxmlformats.org/markup-compatibility/2006" xmlns:o="urn:schemas-microsoft-com:office:office" xmlns:r="http://schemas.openxmlformats.org/officeDocument/2006/relationships" xmlns:m="http://schemas.openxmlformats.org/officeDocument/2006/math" xmlns:v="urn:schemas-microsoft-com:vml" xmlns:wp="http://schemas.openxmlformats.org/drawingml/2006/wordprocessingDrawing" xmlns:w10="urn:schemas-microsoft-com:office:word" xmlns:w="http://schemas.openxmlformats.org/wordprocessingml/2006/main" xmlns:wne="http://schemas.microsoft.com/office/word/2006/wordml">
+<w:ftr xmlns:mo="http://schemas.microsoft.com/office/mac/office/2008/main" xmlns:ve="http://schemas.openxmlformats.org/markup-compatibility/2006" xmlns:mv="urn:schemas-microsoft-com:mac:vml" xmlns:o="urn:schemas-microsoft-com:office:office" xmlns:r="http://schemas.openxmlformats.org/officeDocument/2006/relationships" xmlns:m="http://schemas.openxmlformats.org/officeDocument/2006/math" xmlns:v="urn:schemas-microsoft-com:vml" xmlns:wp="http://schemas.openxmlformats.org/drawingml/2006/wordprocessingDrawing" xmlns:w10="urn:schemas-microsoft-com:office:word" xmlns:w="http://schemas.openxmlformats.org/wordprocessingml/2006/main" xmlns:wne="http://schemas.microsoft.com/office/word/2006/wordml">
   <w:sdt>
     <w:sdtPr>
       <w:id w:val="13935149"/>
@@ -7491,7 +7740,7 @@
             <w:lang w:val="fr-FR" w:eastAsia="zh-TW"/>
           </w:rPr>
           <w:pict>
-            <v:shapetype id="_x0000_t185" coordsize="21600,21600" o:spt="185" adj="3600" path="m@0,nfqx0@0l0@2qy@0,21600em@1,nfqx21600@0l21600@2qy@1,21600em@0,nsqx0@0l0@2qy@0,21600l@1,21600qx21600@2l21600@0qy@1,xe" filled="f">
+            <v:shapetype id="_x0000_t185" coordsize="21600,21600" o:spt="185" adj="3600" path="m@0,0nfqx0@0l0@2qy@0,21600em@1,0nfqx21600@0l21600@2qy@1,21600em@0,0nsqx0@0l0@2qy@0,21600l@1,21600qx21600@2l21600@0qy@1,0xe" filled="f">
               <v:formulas>
                 <v:f eqn="val #0"/>
                 <v:f eqn="sum width 0 #0"/>
@@ -7519,36 +7768,14 @@
                         <w:lang w:val="fr-FR"/>
                       </w:rPr>
                     </w:pPr>
-                    <w:r>
-                      <w:rPr>
-                        <w:lang w:val="fr-FR"/>
-                      </w:rPr>
-                      <w:fldChar w:fldCharType="begin"/>
-                    </w:r>
-                    <w:r>
-                      <w:rPr>
-                        <w:lang w:val="fr-FR"/>
-                      </w:rPr>
-                      <w:instrText xml:space="preserve"> PAGE    \* MERGEFORMAT </w:instrText>
-                    </w:r>
-                    <w:r>
-                      <w:rPr>
-                        <w:lang w:val="fr-FR"/>
-                      </w:rPr>
-                      <w:fldChar w:fldCharType="separate"/>
-                    </w:r>
-                    <w:r>
-                      <w:rPr>
-                        <w:noProof/>
-                      </w:rPr>
-                      <w:t>2</w:t>
-                    </w:r>
-                    <w:r>
-                      <w:rPr>
-                        <w:lang w:val="fr-FR"/>
-                      </w:rPr>
-                      <w:fldChar w:fldCharType="end"/>
-                    </w:r>
+                    <w:fldSimple w:instr=" PAGE    \* MERGEFORMAT ">
+                      <w:r>
+                        <w:rPr>
+                          <w:noProof/>
+                        </w:rPr>
+                        <w:t>3</w:t>
+                      </w:r>
+                    </w:fldSimple>
                   </w:p>
                 </w:txbxContent>
               </v:textbox>
@@ -7562,7 +7789,7 @@
             <w:lang w:val="fr-FR" w:eastAsia="zh-TW"/>
           </w:rPr>
           <w:pict>
-            <v:shapetype id="_x0000_t32" coordsize="21600,21600" o:spt="32" o:oned="t" path="m,l21600,21600e" filled="f">
+            <v:shapetype id="_x0000_t32" coordsize="21600,21600" o:spt="32" o:oned="t" path="m0,0l21600,21600e" filled="f">
               <v:path arrowok="t" fillok="f" o:connecttype="none"/>
               <o:lock v:ext="edit" shapetype="t"/>
             </v:shapetype>
@@ -7578,7 +7805,7 @@
 </file>
 
 <file path=word/footer2.xml><?xml version="1.0" encoding="utf-8"?>
-<w:ftr xmlns:ve="http://schemas.openxmlformats.org/markup-compatibility/2006" xmlns:o="urn:schemas-microsoft-com:office:office" xmlns:r="http://schemas.openxmlformats.org/officeDocument/2006/relationships" xmlns:m="http://schemas.openxmlformats.org/officeDocument/2006/math" xmlns:v="urn:schemas-microsoft-com:vml" xmlns:wp="http://schemas.openxmlformats.org/drawingml/2006/wordprocessingDrawing" xmlns:w10="urn:schemas-microsoft-com:office:word" xmlns:w="http://schemas.openxmlformats.org/wordprocessingml/2006/main" xmlns:wne="http://schemas.microsoft.com/office/word/2006/wordml">
+<w:ftr xmlns:mo="http://schemas.microsoft.com/office/mac/office/2008/main" xmlns:ve="http://schemas.openxmlformats.org/markup-compatibility/2006" xmlns:mv="urn:schemas-microsoft-com:mac:vml" xmlns:o="urn:schemas-microsoft-com:office:office" xmlns:r="http://schemas.openxmlformats.org/officeDocument/2006/relationships" xmlns:m="http://schemas.openxmlformats.org/officeDocument/2006/math" xmlns:v="urn:schemas-microsoft-com:vml" xmlns:wp="http://schemas.openxmlformats.org/drawingml/2006/wordprocessingDrawing" xmlns:w10="urn:schemas-microsoft-com:office:word" xmlns:w="http://schemas.openxmlformats.org/wordprocessingml/2006/main" xmlns:wne="http://schemas.microsoft.com/office/word/2006/wordml">
   <w:sdt>
     <w:sdtPr>
       <w:id w:val="13935151"/>
@@ -7598,7 +7825,7 @@
             <w:lang w:val="fr-FR" w:eastAsia="zh-TW"/>
           </w:rPr>
           <w:pict>
-            <v:shapetype id="_x0000_t185" coordsize="21600,21600" o:spt="185" adj="3600" path="m@0,nfqx0@0l0@2qy@0,21600em@1,nfqx21600@0l21600@2qy@1,21600em@0,nsqx0@0l0@2qy@0,21600l@1,21600qx21600@2l21600@0qy@1,xe" filled="f">
+            <v:shapetype id="_x0000_t185" coordsize="21600,21600" o:spt="185" adj="3600" path="m@0,0nfqx0@0l0@2qy@0,21600em@1,0nfqx21600@0l21600@2qy@1,21600em@0,0nsqx0@0l0@2qy@0,21600l@1,21600qx21600@2l21600@0qy@1,0xe" filled="f">
               <v:formulas>
                 <v:f eqn="val #0"/>
                 <v:f eqn="sum width 0 #0"/>
@@ -7626,36 +7853,14 @@
                         <w:lang w:val="fr-FR"/>
                       </w:rPr>
                     </w:pPr>
-                    <w:r>
-                      <w:rPr>
-                        <w:lang w:val="fr-FR"/>
-                      </w:rPr>
-                      <w:fldChar w:fldCharType="begin"/>
-                    </w:r>
-                    <w:r>
-                      <w:rPr>
-                        <w:lang w:val="fr-FR"/>
-                      </w:rPr>
-                      <w:instrText xml:space="preserve"> PAGE    \* MERGEFORMAT </w:instrText>
-                    </w:r>
-                    <w:r>
-                      <w:rPr>
-                        <w:lang w:val="fr-FR"/>
-                      </w:rPr>
-                      <w:fldChar w:fldCharType="separate"/>
-                    </w:r>
-                    <w:r>
-                      <w:rPr>
-                        <w:noProof/>
-                      </w:rPr>
-                      <w:t>1</w:t>
-                    </w:r>
-                    <w:r>
-                      <w:rPr>
-                        <w:lang w:val="fr-FR"/>
-                      </w:rPr>
-                      <w:fldChar w:fldCharType="end"/>
-                    </w:r>
+                    <w:fldSimple w:instr=" PAGE    \* MERGEFORMAT ">
+                      <w:r>
+                        <w:rPr>
+                          <w:noProof/>
+                        </w:rPr>
+                        <w:t>5</w:t>
+                      </w:r>
+                    </w:fldSimple>
                   </w:p>
                 </w:txbxContent>
               </v:textbox>
@@ -7669,7 +7874,7 @@
             <w:lang w:val="fr-FR" w:eastAsia="zh-TW"/>
           </w:rPr>
           <w:pict>
-            <v:shapetype id="_x0000_t32" coordsize="21600,21600" o:spt="32" o:oned="t" path="m,l21600,21600e" filled="f">
+            <v:shapetype id="_x0000_t32" coordsize="21600,21600" o:spt="32" o:oned="t" path="m0,0l21600,21600e" filled="f">
               <v:path arrowok="t" fillok="f" o:connecttype="none"/>
               <o:lock v:ext="edit" shapetype="t"/>
             </v:shapetype>
@@ -7690,7 +7895,7 @@
 </file>
 
 <file path=word/footnotes.xml><?xml version="1.0" encoding="utf-8"?>
-<w:footnotes xmlns:ve="http://schemas.openxmlformats.org/markup-compatibility/2006" xmlns:o="urn:schemas-microsoft-com:office:office" xmlns:r="http://schemas.openxmlformats.org/officeDocument/2006/relationships" xmlns:m="http://schemas.openxmlformats.org/officeDocument/2006/math" xmlns:v="urn:schemas-microsoft-com:vml" xmlns:wp="http://schemas.openxmlformats.org/drawingml/2006/wordprocessingDrawing" xmlns:w10="urn:schemas-microsoft-com:office:word" xmlns:w="http://schemas.openxmlformats.org/wordprocessingml/2006/main" xmlns:wne="http://schemas.microsoft.com/office/word/2006/wordml">
+<w:footnotes xmlns:mo="http://schemas.microsoft.com/office/mac/office/2008/main" xmlns:ve="http://schemas.openxmlformats.org/markup-compatibility/2006" xmlns:mv="urn:schemas-microsoft-com:mac:vml" xmlns:o="urn:schemas-microsoft-com:office:office" xmlns:r="http://schemas.openxmlformats.org/officeDocument/2006/relationships" xmlns:m="http://schemas.openxmlformats.org/officeDocument/2006/math" xmlns:v="urn:schemas-microsoft-com:vml" xmlns:wp="http://schemas.openxmlformats.org/drawingml/2006/wordprocessingDrawing" xmlns:w10="urn:schemas-microsoft-com:office:word" xmlns:w="http://schemas.openxmlformats.org/wordprocessingml/2006/main" xmlns:wne="http://schemas.microsoft.com/office/word/2006/wordml">
   <w:footnote w:type="separator" w:id="-1">
     <w:p>
       <w:pPr>
@@ -7715,7 +7920,7 @@
 </file>
 
 <file path=word/header1.xml><?xml version="1.0" encoding="utf-8"?>
-<w:hdr xmlns:ve="http://schemas.openxmlformats.org/markup-compatibility/2006" xmlns:o="urn:schemas-microsoft-com:office:office" xmlns:r="http://schemas.openxmlformats.org/officeDocument/2006/relationships" xmlns:m="http://schemas.openxmlformats.org/officeDocument/2006/math" xmlns:v="urn:schemas-microsoft-com:vml" xmlns:wp="http://schemas.openxmlformats.org/drawingml/2006/wordprocessingDrawing" xmlns:w10="urn:schemas-microsoft-com:office:word" xmlns:w="http://schemas.openxmlformats.org/wordprocessingml/2006/main" xmlns:wne="http://schemas.microsoft.com/office/word/2006/wordml">
+<w:hdr xmlns:mo="http://schemas.microsoft.com/office/mac/office/2008/main" xmlns:ve="http://schemas.openxmlformats.org/markup-compatibility/2006" xmlns:mv="urn:schemas-microsoft-com:mac:vml" xmlns:o="urn:schemas-microsoft-com:office:office" xmlns:r="http://schemas.openxmlformats.org/officeDocument/2006/relationships" xmlns:m="http://schemas.openxmlformats.org/officeDocument/2006/math" xmlns:v="urn:schemas-microsoft-com:vml" xmlns:wp="http://schemas.openxmlformats.org/drawingml/2006/wordprocessingDrawing" xmlns:w10="urn:schemas-microsoft-com:office:word" xmlns:w="http://schemas.openxmlformats.org/wordprocessingml/2006/main" xmlns:wne="http://schemas.microsoft.com/office/word/2006/wordml">
   <w:p>
     <w:pPr>
       <w:pStyle w:val="En-tte"/>
@@ -7744,14 +7949,27 @@
         <w:lang w:val="en-US"/>
       </w:rPr>
       <w:tab/>
-      <w:t>Itérations UP</w:t>
+    </w:r>
+    <w:proofErr w:type="spellStart"/>
+    <w:r>
+      <w:rPr>
+        <w:lang w:val="en-US"/>
+      </w:rPr>
+      <w:t>Itérations</w:t>
+    </w:r>
+    <w:proofErr w:type="spellEnd"/>
+    <w:r>
+      <w:rPr>
+        <w:lang w:val="en-US"/>
+      </w:rPr>
+      <w:t xml:space="preserve"> UP</w:t>
     </w:r>
   </w:p>
 </w:hdr>
 </file>
 
 <file path=word/header2.xml><?xml version="1.0" encoding="utf-8"?>
-<w:hdr xmlns:ve="http://schemas.openxmlformats.org/markup-compatibility/2006" xmlns:o="urn:schemas-microsoft-com:office:office" xmlns:r="http://schemas.openxmlformats.org/officeDocument/2006/relationships" xmlns:m="http://schemas.openxmlformats.org/officeDocument/2006/math" xmlns:v="urn:schemas-microsoft-com:vml" xmlns:wp="http://schemas.openxmlformats.org/drawingml/2006/wordprocessingDrawing" xmlns:w10="urn:schemas-microsoft-com:office:word" xmlns:w="http://schemas.openxmlformats.org/wordprocessingml/2006/main" xmlns:wne="http://schemas.microsoft.com/office/word/2006/wordml">
+<w:hdr xmlns:mo="http://schemas.microsoft.com/office/mac/office/2008/main" xmlns:ve="http://schemas.openxmlformats.org/markup-compatibility/2006" xmlns:mv="urn:schemas-microsoft-com:mac:vml" xmlns:o="urn:schemas-microsoft-com:office:office" xmlns:r="http://schemas.openxmlformats.org/officeDocument/2006/relationships" xmlns:m="http://schemas.openxmlformats.org/officeDocument/2006/math" xmlns:v="urn:schemas-microsoft-com:vml" xmlns:wp="http://schemas.openxmlformats.org/drawingml/2006/wordprocessingDrawing" xmlns:w10="urn:schemas-microsoft-com:office:word" xmlns:w="http://schemas.openxmlformats.org/wordprocessingml/2006/main" xmlns:wne="http://schemas.microsoft.com/office/word/2006/wordml">
   <w:p>
     <w:pPr>
       <w:pStyle w:val="En-tte"/>
@@ -7780,7 +7998,20 @@
         <w:lang w:val="en-US"/>
       </w:rPr>
       <w:tab/>
-      <w:t>Itérations UP</w:t>
+    </w:r>
+    <w:proofErr w:type="spellStart"/>
+    <w:r>
+      <w:rPr>
+        <w:lang w:val="en-US"/>
+      </w:rPr>
+      <w:t>Itérations</w:t>
+    </w:r>
+    <w:proofErr w:type="spellEnd"/>
+    <w:r>
+      <w:rPr>
+        <w:lang w:val="en-US"/>
+      </w:rPr>
+      <w:t xml:space="preserve"> UP</w:t>
     </w:r>
   </w:p>
   <w:p>
@@ -7792,7 +8023,7 @@
 </file>
 
 <file path=word/numbering.xml><?xml version="1.0" encoding="utf-8"?>
-<w:numbering xmlns:ve="http://schemas.openxmlformats.org/markup-compatibility/2006" xmlns:o="urn:schemas-microsoft-com:office:office" xmlns:r="http://schemas.openxmlformats.org/officeDocument/2006/relationships" xmlns:m="http://schemas.openxmlformats.org/officeDocument/2006/math" xmlns:v="urn:schemas-microsoft-com:vml" xmlns:wp="http://schemas.openxmlformats.org/drawingml/2006/wordprocessingDrawing" xmlns:w10="urn:schemas-microsoft-com:office:word" xmlns:w="http://schemas.openxmlformats.org/wordprocessingml/2006/main" xmlns:wne="http://schemas.microsoft.com/office/word/2006/wordml">
+<w:numbering xmlns:mo="http://schemas.microsoft.com/office/mac/office/2008/main" xmlns:ve="http://schemas.openxmlformats.org/markup-compatibility/2006" xmlns:mv="urn:schemas-microsoft-com:mac:vml" xmlns:o="urn:schemas-microsoft-com:office:office" xmlns:r="http://schemas.openxmlformats.org/officeDocument/2006/relationships" xmlns:m="http://schemas.openxmlformats.org/officeDocument/2006/math" xmlns:v="urn:schemas-microsoft-com:vml" xmlns:wp="http://schemas.openxmlformats.org/drawingml/2006/wordprocessingDrawing" xmlns:w10="urn:schemas-microsoft-com:office:word" xmlns:w="http://schemas.openxmlformats.org/wordprocessingml/2006/main" xmlns:wne="http://schemas.microsoft.com/office/word/2006/wordml">
   <w:abstractNum w:abstractNumId="0">
     <w:nsid w:val="0C456003"/>
     <w:multiLevelType w:val="hybridMultilevel"/>
@@ -7880,6 +8111,119 @@
       </w:pPr>
     </w:lvl>
   </w:abstractNum>
+  <w:abstractNum w:abstractNumId="1">
+    <w:nsid w:val="42C25DF9"/>
+    <w:multiLevelType w:val="hybridMultilevel"/>
+    <w:tmpl w:val="AB6A8036"/>
+    <w:lvl w:ilvl="0" w:tplc="040C0001">
+      <w:start w:val="1"/>
+      <w:numFmt w:val="bullet"/>
+      <w:lvlText w:val=""/>
+      <w:lvlJc w:val="left"/>
+      <w:pPr>
+        <w:ind w:left="720" w:hanging="360"/>
+      </w:pPr>
+      <w:rPr>
+        <w:rFonts w:ascii="Symbol" w:hAnsi="Symbol" w:hint="default"/>
+      </w:rPr>
+    </w:lvl>
+    <w:lvl w:ilvl="1" w:tplc="040C0003" w:tentative="1">
+      <w:start w:val="1"/>
+      <w:numFmt w:val="bullet"/>
+      <w:lvlText w:val="o"/>
+      <w:lvlJc w:val="left"/>
+      <w:pPr>
+        <w:ind w:left="1440" w:hanging="360"/>
+      </w:pPr>
+      <w:rPr>
+        <w:rFonts w:ascii="Courier New" w:hAnsi="Courier New" w:hint="default"/>
+      </w:rPr>
+    </w:lvl>
+    <w:lvl w:ilvl="2" w:tplc="040C0005" w:tentative="1">
+      <w:start w:val="1"/>
+      <w:numFmt w:val="bullet"/>
+      <w:lvlText w:val=""/>
+      <w:lvlJc w:val="left"/>
+      <w:pPr>
+        <w:ind w:left="2160" w:hanging="360"/>
+      </w:pPr>
+      <w:rPr>
+        <w:rFonts w:ascii="Wingdings" w:hAnsi="Wingdings" w:hint="default"/>
+      </w:rPr>
+    </w:lvl>
+    <w:lvl w:ilvl="3" w:tplc="040C0001" w:tentative="1">
+      <w:start w:val="1"/>
+      <w:numFmt w:val="bullet"/>
+      <w:lvlText w:val=""/>
+      <w:lvlJc w:val="left"/>
+      <w:pPr>
+        <w:ind w:left="2880" w:hanging="360"/>
+      </w:pPr>
+      <w:rPr>
+        <w:rFonts w:ascii="Symbol" w:hAnsi="Symbol" w:hint="default"/>
+      </w:rPr>
+    </w:lvl>
+    <w:lvl w:ilvl="4" w:tplc="040C0003" w:tentative="1">
+      <w:start w:val="1"/>
+      <w:numFmt w:val="bullet"/>
+      <w:lvlText w:val="o"/>
+      <w:lvlJc w:val="left"/>
+      <w:pPr>
+        <w:ind w:left="3600" w:hanging="360"/>
+      </w:pPr>
+      <w:rPr>
+        <w:rFonts w:ascii="Courier New" w:hAnsi="Courier New" w:hint="default"/>
+      </w:rPr>
+    </w:lvl>
+    <w:lvl w:ilvl="5" w:tplc="040C0005" w:tentative="1">
+      <w:start w:val="1"/>
+      <w:numFmt w:val="bullet"/>
+      <w:lvlText w:val=""/>
+      <w:lvlJc w:val="left"/>
+      <w:pPr>
+        <w:ind w:left="4320" w:hanging="360"/>
+      </w:pPr>
+      <w:rPr>
+        <w:rFonts w:ascii="Wingdings" w:hAnsi="Wingdings" w:hint="default"/>
+      </w:rPr>
+    </w:lvl>
+    <w:lvl w:ilvl="6" w:tplc="040C0001" w:tentative="1">
+      <w:start w:val="1"/>
+      <w:numFmt w:val="bullet"/>
+      <w:lvlText w:val=""/>
+      <w:lvlJc w:val="left"/>
+      <w:pPr>
+        <w:ind w:left="5040" w:hanging="360"/>
+      </w:pPr>
+      <w:rPr>
+        <w:rFonts w:ascii="Symbol" w:hAnsi="Symbol" w:hint="default"/>
+      </w:rPr>
+    </w:lvl>
+    <w:lvl w:ilvl="7" w:tplc="040C0003" w:tentative="1">
+      <w:start w:val="1"/>
+      <w:numFmt w:val="bullet"/>
+      <w:lvlText w:val="o"/>
+      <w:lvlJc w:val="left"/>
+      <w:pPr>
+        <w:ind w:left="5760" w:hanging="360"/>
+      </w:pPr>
+      <w:rPr>
+        <w:rFonts w:ascii="Courier New" w:hAnsi="Courier New" w:hint="default"/>
+      </w:rPr>
+    </w:lvl>
+    <w:lvl w:ilvl="8" w:tplc="040C0005" w:tentative="1">
+      <w:start w:val="1"/>
+      <w:numFmt w:val="bullet"/>
+      <w:lvlText w:val=""/>
+      <w:lvlJc w:val="left"/>
+      <w:pPr>
+        <w:ind w:left="6480" w:hanging="360"/>
+      </w:pPr>
+      <w:rPr>
+        <w:rFonts w:ascii="Wingdings" w:hAnsi="Wingdings" w:hint="default"/>
+      </w:rPr>
+    </w:lvl>
+  </w:abstractNum>
   <w:num w:numId="1">
     <w:abstractNumId w:val="0"/>
   </w:num>
@@ -7888,6 +8232,9 @@
     <w:lvlOverride w:ilvl="0">
       <w:startOverride w:val="1"/>
     </w:lvlOverride>
+  </w:num>
+  <w:num w:numId="3">
+    <w:abstractNumId w:val="1"/>
   </w:num>
 </w:numbering>
 </file>
@@ -7909,7 +8256,7 @@
       </w:pPr>
     </w:pPrDefault>
   </w:docDefaults>
-  <w:latentStyles w:defLockedState="0" w:defUIPriority="99" w:defSemiHidden="1" w:defUnhideWhenUsed="1" w:defQFormat="0" w:count="267">
+  <w:latentStyles w:defLockedState="0" w:defUIPriority="99" w:defSemiHidden="1" w:defUnhideWhenUsed="1" w:defQFormat="0" w:count="276">
     <w:lsdException w:name="Normal" w:semiHidden="0" w:uiPriority="0" w:unhideWhenUsed="0" w:qFormat="1"/>
     <w:lsdException w:name="heading 1" w:semiHidden="0" w:uiPriority="9" w:unhideWhenUsed="0" w:qFormat="1"/>
     <w:lsdException w:name="heading 2" w:uiPriority="9" w:qFormat="1"/>
@@ -8131,13 +8478,11 @@
   </w:style>
   <w:style w:type="character" w:default="1" w:styleId="Policepardfaut">
     <w:name w:val="Default Paragraph Font"/>
-    <w:uiPriority w:val="1"/>
     <w:semiHidden/>
     <w:unhideWhenUsed/>
   </w:style>
   <w:style w:type="table" w:default="1" w:styleId="TableauNormal">
     <w:name w:val="Normal Table"/>
-    <w:uiPriority w:val="99"/>
     <w:semiHidden/>
     <w:unhideWhenUsed/>
     <w:qFormat/>
@@ -8153,7 +8498,6 @@
   </w:style>
   <w:style w:type="numbering" w:default="1" w:styleId="Aucuneliste">
     <w:name w:val="No List"/>
-    <w:uiPriority w:val="99"/>
     <w:semiHidden/>
     <w:unhideWhenUsed/>
   </w:style>
@@ -8172,7 +8516,7 @@
       <w:szCs w:val="26"/>
     </w:rPr>
   </w:style>
-  <w:style w:type="table" w:styleId="Grilledutableau">
+  <w:style w:type="table" w:styleId="Grille">
     <w:name w:val="Table Grid"/>
     <w:basedOn w:val="TableauNormal"/>
     <w:uiPriority w:val="59"/>
@@ -8707,7 +9051,7 @@
 </file>
 
 <file path=customXml/itemProps2.xml><?xml version="1.0" encoding="utf-8"?>
-<ds:datastoreItem xmlns:ds="http://schemas.openxmlformats.org/officeDocument/2006/customXml" ds:itemID="{3B21270A-43DB-4C60-8F33-9CF70F44D252}">
+<ds:datastoreItem xmlns:ds="http://schemas.openxmlformats.org/officeDocument/2006/customXml" ds:itemID="{6C735B02-29A7-E148-8896-9AFB9FD4E76D}">
   <ds:schemaRefs>
     <ds:schemaRef ds:uri="http://schemas.openxmlformats.org/officeDocument/2006/bibliography"/>
   </ds:schemaRefs>

</xml_diff>

<commit_message>
Ajout du protocole de jeu, pdf et intégration au rapport.
</commit_message>
<xml_diff>
--- a/documents/v2.0/Rapport Intermediaire.docx
+++ b/documents/v2.0/Rapport Intermediaire.docx
@@ -2713,6 +2713,7 @@
     <w:p/>
     <w:p/>
     <w:p/>
+    <w:p/>
     <w:p>
       <w:pPr>
         <w:pStyle w:val="Titre1"/>
@@ -2797,48 +2798,29 @@
     </w:p>
     <w:p/>
     <w:p>
-      <w:pPr>
-        <w:rPr>
-          <w:color w:val="FF0000"/>
-        </w:rPr>
-      </w:pPr>
-      <w:r>
-        <w:rPr>
-          <w:color w:val="FF0000"/>
-        </w:rPr>
-        <w:t xml:space="preserve">PETIT </w:t>
-      </w:r>
-      <w:r>
-        <w:rPr>
-          <w:color w:val="FF0000"/>
-        </w:rPr>
-        <w:t>TEXTE DE PRESENTATION</w:t>
+      <w:r>
+        <w:t>Le protocole du serveur de jeu décrit les échanges entre le client et le serveur concernant les interactions de jeu. Le client va envoyer des changements d’états ainsi que des demandes de création d’objet, demandes auxquelles le serveur va donner une confirmation en cas de réussite ou une erreur en cas d’échec.</w:t>
       </w:r>
     </w:p>
     <w:p/>
     <w:p>
-      <w:pPr>
-        <w:rPr>
-          <w:i/>
-        </w:rPr>
-      </w:pPr>
-      <w:r>
-        <w:rPr>
-          <w:i/>
-        </w:rPr>
-        <w:t xml:space="preserve">Vous découvrirez le protocole </w:t>
-      </w:r>
-      <w:r>
-        <w:rPr>
-          <w:i/>
-        </w:rPr>
-        <w:t xml:space="preserve">du serveur de jeu </w:t>
-      </w:r>
-      <w:r>
-        <w:rPr>
-          <w:i/>
-        </w:rPr>
-        <w:t>en annexe.</w:t>
+      <w:r>
+        <w:t>Le serveur quant à lui va envoyer à tous les clients l’état courant de l’ensemble des objets, qu’ils aient été crées par le client cible ou d’autre clients.</w:t>
+      </w:r>
+    </w:p>
+    <w:p/>
+    <w:p>
+      <w:r>
+        <w:t>Le schéma de protocole ainsi que les scénarios d’utilisations associés sont présentés en annexe « Serveur de jeu, dialogue client/serveur JSON »</w:t>
+      </w:r>
+      <w:r>
+        <w:t>.</w:t>
+      </w:r>
+      <w:r>
+        <w:t xml:space="preserve"> </w:t>
+      </w:r>
+      <w:r>
+        <w:t xml:space="preserve"> Une checklist ainsi qu’un bref descriptif des services est également inclus dans le document.</w:t>
       </w:r>
     </w:p>
     <w:p>
@@ -4447,10 +4429,10 @@
                   <v:path o:extrusionok="f" gradientshapeok="t" o:connecttype="rect"/>
                   <o:lock v:ext="edit" aspectratio="t"/>
                 </v:shapetype>
-                <v:shape id="_x0000_i1025" type="#_x0000_t75" style="width:197.15pt;height:157.7pt" o:ole="">
+                <v:shape id="_x0000_i1025" type="#_x0000_t75" style="width:197.25pt;height:157.5pt" o:ole="">
                   <v:imagedata r:id="rId18" o:title=""/>
                 </v:shape>
-                <o:OLEObject Type="Embed" ProgID="Visio.Drawing.11" ShapeID="_x0000_i1025" DrawAspect="Content" ObjectID="_1334740125" r:id="rId19"/>
+                <o:OLEObject Type="Embed" ProgID="Visio.Drawing.11" ShapeID="_x0000_i1025" DrawAspect="Content" ObjectID="_1334740624" r:id="rId19"/>
               </w:object>
             </w:r>
           </w:p>
@@ -4582,10 +4564,10 @@
             </w:pPr>
             <w:r>
               <w:object w:dxaOrig="7558" w:dyaOrig="5450">
-                <v:shape id="_x0000_i1026" type="#_x0000_t75" style="width:233.15pt;height:168pt" o:ole="">
+                <v:shape id="_x0000_i1026" type="#_x0000_t75" style="width:233.25pt;height:168pt" o:ole="">
                   <v:imagedata r:id="rId20" o:title=""/>
                 </v:shape>
-                <o:OLEObject Type="Embed" ProgID="Visio.Drawing.11" ShapeID="_x0000_i1026" DrawAspect="Content" ObjectID="_1334740126" r:id="rId21"/>
+                <o:OLEObject Type="Embed" ProgID="Visio.Drawing.11" ShapeID="_x0000_i1026" DrawAspect="Content" ObjectID="_1334740625" r:id="rId21"/>
               </w:object>
             </w:r>
           </w:p>
@@ -4599,10 +4581,10 @@
           <w:p>
             <w:r>
               <w:object w:dxaOrig="9159" w:dyaOrig="6074">
-                <v:shape id="_x0000_i1027" type="#_x0000_t75" style="width:198.85pt;height:132pt" o:ole="">
+                <v:shape id="_x0000_i1027" type="#_x0000_t75" style="width:198.75pt;height:132pt" o:ole="">
                   <v:imagedata r:id="rId22" o:title=""/>
                 </v:shape>
-                <o:OLEObject Type="Embed" ProgID="Visio.Drawing.11" ShapeID="_x0000_i1027" DrawAspect="Content" ObjectID="_1334740127" r:id="rId23"/>
+                <o:OLEObject Type="Embed" ProgID="Visio.Drawing.11" ShapeID="_x0000_i1027" DrawAspect="Content" ObjectID="_1334740626" r:id="rId23"/>
               </w:object>
             </w:r>
           </w:p>
@@ -4762,10 +4744,10 @@
           <w:p>
             <w:r>
               <w:object w:dxaOrig="7473" w:dyaOrig="5450">
-                <v:shape id="_x0000_i1028" type="#_x0000_t75" style="width:213.45pt;height:156pt" o:ole="">
+                <v:shape id="_x0000_i1028" type="#_x0000_t75" style="width:213pt;height:156pt" o:ole="">
                   <v:imagedata r:id="rId24" o:title=""/>
                 </v:shape>
-                <o:OLEObject Type="Embed" ProgID="Visio.Drawing.11" ShapeID="_x0000_i1028" DrawAspect="Content" ObjectID="_1334740128" r:id="rId25"/>
+                <o:OLEObject Type="Embed" ProgID="Visio.Drawing.11" ShapeID="_x0000_i1028" DrawAspect="Content" ObjectID="_1334740627" r:id="rId25"/>
               </w:object>
             </w:r>
           </w:p>
@@ -4810,10 +4792,10 @@
             </w:pPr>
             <w:r>
               <w:object w:dxaOrig="12065" w:dyaOrig="8765">
-                <v:shape id="_x0000_i1029" type="#_x0000_t75" style="width:410.55pt;height:298.3pt" o:ole="">
+                <v:shape id="_x0000_i1029" type="#_x0000_t75" style="width:411pt;height:298.5pt" o:ole="">
                   <v:imagedata r:id="rId26" o:title=""/>
                 </v:shape>
-                <o:OLEObject Type="Embed" ProgID="Visio.Drawing.11" ShapeID="_x0000_i1029" DrawAspect="Content" ObjectID="_1334740129" r:id="rId27"/>
+                <o:OLEObject Type="Embed" ProgID="Visio.Drawing.11" ShapeID="_x0000_i1029" DrawAspect="Content" ObjectID="_1334740628" r:id="rId27"/>
               </w:object>
             </w:r>
           </w:p>
@@ -8381,7 +8363,7 @@
                         <w:rPr>
                           <w:noProof/>
                         </w:rPr>
-                        <w:t>2</w:t>
+                        <w:t>5</w:t>
                       </w:r>
                     </w:fldSimple>
                   </w:p>
@@ -8466,7 +8448,7 @@
                         <w:rPr>
                           <w:noProof/>
                         </w:rPr>
-                        <w:t>1</w:t>
+                        <w:t>6</w:t>
                       </w:r>
                     </w:fldSimple>
                   </w:p>
@@ -8599,6 +8581,9 @@
   <w:p>
     <w:pPr>
       <w:pStyle w:val="En-tte"/>
+      <w:rPr>
+        <w:lang w:val="en-US"/>
+      </w:rPr>
     </w:pPr>
   </w:p>
 </w:hdr>
@@ -9661,7 +9646,7 @@
 </file>
 
 <file path=customXml/itemProps2.xml><?xml version="1.0" encoding="utf-8"?>
-<ds:datastoreItem xmlns:ds="http://schemas.openxmlformats.org/officeDocument/2006/customXml" ds:itemID="{FF807003-DC92-424D-8229-623BEF8729DB}">
+<ds:datastoreItem xmlns:ds="http://schemas.openxmlformats.org/officeDocument/2006/customXml" ds:itemID="{4EBA0D8A-C644-4B88-95A1-4F12D81D72EE}">
   <ds:schemaRefs>
     <ds:schemaRef ds:uri="http://schemas.openxmlformats.org/officeDocument/2006/bibliography"/>
   </ds:schemaRefs>

</xml_diff>

<commit_message>
Mise à jour du rapport
</commit_message>
<xml_diff>
--- a/documents/v2.0/Rapport Intermediaire.docx
+++ b/documents/v2.0/Rapport Intermediaire.docx
@@ -499,7 +499,7 @@
             </w:rPr>
             <w:fldChar w:fldCharType="separate"/>
           </w:r>
-          <w:hyperlink w:anchor="_Toc260998076" w:history="1">
+          <w:hyperlink w:anchor="_Toc260999550" w:history="1">
             <w:r>
               <w:rPr>
                 <w:rStyle w:val="Lienhypertexte"/>
@@ -541,7 +541,7 @@
                 <w:noProof/>
                 <w:webHidden/>
               </w:rPr>
-              <w:instrText xml:space="preserve"> PAGEREF _Toc260998076 \h </w:instrText>
+              <w:instrText xml:space="preserve"> PAGEREF _Toc260999550 \h </w:instrText>
             </w:r>
             <w:r>
               <w:rPr>
@@ -585,7 +585,7 @@
               <w:lang w:eastAsia="fr-CH"/>
             </w:rPr>
           </w:pPr>
-          <w:hyperlink w:anchor="_Toc260998077" w:history="1">
+          <w:hyperlink w:anchor="_Toc260999551" w:history="1">
             <w:r>
               <w:rPr>
                 <w:rStyle w:val="Lienhypertexte"/>
@@ -627,7 +627,7 @@
                 <w:noProof/>
                 <w:webHidden/>
               </w:rPr>
-              <w:instrText xml:space="preserve"> PAGEREF _Toc260998077 \h </w:instrText>
+              <w:instrText xml:space="preserve"> PAGEREF _Toc260999551 \h </w:instrText>
             </w:r>
             <w:r>
               <w:rPr>
@@ -670,7 +670,7 @@
               <w:lang w:eastAsia="fr-CH"/>
             </w:rPr>
           </w:pPr>
-          <w:hyperlink w:anchor="_Toc260998078" w:history="1">
+          <w:hyperlink w:anchor="_Toc260999552" w:history="1">
             <w:r>
               <w:rPr>
                 <w:rStyle w:val="Lienhypertexte"/>
@@ -697,7 +697,7 @@
                 <w:noProof/>
                 <w:webHidden/>
               </w:rPr>
-              <w:instrText xml:space="preserve"> PAGEREF _Toc260998078 \h </w:instrText>
+              <w:instrText xml:space="preserve"> PAGEREF _Toc260999552 \h </w:instrText>
             </w:r>
             <w:r>
               <w:rPr>
@@ -740,7 +740,7 @@
               <w:lang w:eastAsia="fr-CH"/>
             </w:rPr>
           </w:pPr>
-          <w:hyperlink w:anchor="_Toc260998079" w:history="1">
+          <w:hyperlink w:anchor="_Toc260999553" w:history="1">
             <w:r>
               <w:rPr>
                 <w:rStyle w:val="Lienhypertexte"/>
@@ -767,7 +767,7 @@
                 <w:noProof/>
                 <w:webHidden/>
               </w:rPr>
-              <w:instrText xml:space="preserve"> PAGEREF _Toc260998079 \h </w:instrText>
+              <w:instrText xml:space="preserve"> PAGEREF _Toc260999553 \h </w:instrText>
             </w:r>
             <w:r>
               <w:rPr>
@@ -810,7 +810,7 @@
               <w:lang w:eastAsia="fr-CH"/>
             </w:rPr>
           </w:pPr>
-          <w:hyperlink w:anchor="_Toc260998080" w:history="1">
+          <w:hyperlink w:anchor="_Toc260999554" w:history="1">
             <w:r>
               <w:rPr>
                 <w:rStyle w:val="Lienhypertexte"/>
@@ -837,7 +837,7 @@
                 <w:noProof/>
                 <w:webHidden/>
               </w:rPr>
-              <w:instrText xml:space="preserve"> PAGEREF _Toc260998080 \h </w:instrText>
+              <w:instrText xml:space="preserve"> PAGEREF _Toc260999554 \h </w:instrText>
             </w:r>
             <w:r>
               <w:rPr>
@@ -881,7 +881,7 @@
               <w:lang w:eastAsia="fr-CH"/>
             </w:rPr>
           </w:pPr>
-          <w:hyperlink w:anchor="_Toc260998081" w:history="1">
+          <w:hyperlink w:anchor="_Toc260999555" w:history="1">
             <w:r>
               <w:rPr>
                 <w:rStyle w:val="Lienhypertexte"/>
@@ -923,7 +923,7 @@
                 <w:noProof/>
                 <w:webHidden/>
               </w:rPr>
-              <w:instrText xml:space="preserve"> PAGEREF _Toc260998081 \h </w:instrText>
+              <w:instrText xml:space="preserve"> PAGEREF _Toc260999555 \h </w:instrText>
             </w:r>
             <w:r>
               <w:rPr>
@@ -967,7 +967,7 @@
               <w:lang w:eastAsia="fr-CH"/>
             </w:rPr>
           </w:pPr>
-          <w:hyperlink w:anchor="_Toc260998082" w:history="1">
+          <w:hyperlink w:anchor="_Toc260999556" w:history="1">
             <w:r>
               <w:rPr>
                 <w:rStyle w:val="Lienhypertexte"/>
@@ -1009,7 +1009,7 @@
                 <w:noProof/>
                 <w:webHidden/>
               </w:rPr>
-              <w:instrText xml:space="preserve"> PAGEREF _Toc260998082 \h </w:instrText>
+              <w:instrText xml:space="preserve"> PAGEREF _Toc260999556 \h </w:instrText>
             </w:r>
             <w:r>
               <w:rPr>
@@ -1053,7 +1053,7 @@
               <w:lang w:eastAsia="fr-CH"/>
             </w:rPr>
           </w:pPr>
-          <w:hyperlink w:anchor="_Toc260998083" w:history="1">
+          <w:hyperlink w:anchor="_Toc260999557" w:history="1">
             <w:r>
               <w:rPr>
                 <w:rStyle w:val="Lienhypertexte"/>
@@ -1074,7 +1074,7 @@
                 <w:rStyle w:val="Lienhypertexte"/>
                 <w:noProof/>
               </w:rPr>
-              <w:t>Protocoles d’échange</w:t>
+              <w:t>Protocoles d’échange [OK]</w:t>
             </w:r>
             <w:r>
               <w:rPr>
@@ -1095,7 +1095,7 @@
                 <w:noProof/>
                 <w:webHidden/>
               </w:rPr>
-              <w:instrText xml:space="preserve"> PAGEREF _Toc260998083 \h </w:instrText>
+              <w:instrText xml:space="preserve"> PAGEREF _Toc260999557 \h </w:instrText>
             </w:r>
             <w:r>
               <w:rPr>
@@ -1138,7 +1138,7 @@
               <w:lang w:eastAsia="fr-CH"/>
             </w:rPr>
           </w:pPr>
-          <w:hyperlink w:anchor="_Toc260998084" w:history="1">
+          <w:hyperlink w:anchor="_Toc260999558" w:history="1">
             <w:r>
               <w:rPr>
                 <w:rStyle w:val="Lienhypertexte"/>
@@ -1165,7 +1165,7 @@
                 <w:noProof/>
                 <w:webHidden/>
               </w:rPr>
-              <w:instrText xml:space="preserve"> PAGEREF _Toc260998084 \h </w:instrText>
+              <w:instrText xml:space="preserve"> PAGEREF _Toc260999558 \h </w:instrText>
             </w:r>
             <w:r>
               <w:rPr>
@@ -1208,7 +1208,7 @@
               <w:lang w:eastAsia="fr-CH"/>
             </w:rPr>
           </w:pPr>
-          <w:hyperlink w:anchor="_Toc260998085" w:history="1">
+          <w:hyperlink w:anchor="_Toc260999559" w:history="1">
             <w:r>
               <w:rPr>
                 <w:rStyle w:val="Lienhypertexte"/>
@@ -1235,7 +1235,7 @@
                 <w:noProof/>
                 <w:webHidden/>
               </w:rPr>
-              <w:instrText xml:space="preserve"> PAGEREF _Toc260998085 \h </w:instrText>
+              <w:instrText xml:space="preserve"> PAGEREF _Toc260999559 \h </w:instrText>
             </w:r>
             <w:r>
               <w:rPr>
@@ -1279,7 +1279,7 @@
               <w:lang w:eastAsia="fr-CH"/>
             </w:rPr>
           </w:pPr>
-          <w:hyperlink w:anchor="_Toc260998086" w:history="1">
+          <w:hyperlink w:anchor="_Toc260999560" w:history="1">
             <w:r>
               <w:rPr>
                 <w:rStyle w:val="Lienhypertexte"/>
@@ -1321,7 +1321,7 @@
                 <w:noProof/>
                 <w:webHidden/>
               </w:rPr>
-              <w:instrText xml:space="preserve"> PAGEREF _Toc260998086 \h </w:instrText>
+              <w:instrText xml:space="preserve"> PAGEREF _Toc260999560 \h </w:instrText>
             </w:r>
             <w:r>
               <w:rPr>
@@ -1364,7 +1364,7 @@
               <w:lang w:eastAsia="fr-CH"/>
             </w:rPr>
           </w:pPr>
-          <w:hyperlink w:anchor="_Toc260998087" w:history="1">
+          <w:hyperlink w:anchor="_Toc260999561" w:history="1">
             <w:r>
               <w:rPr>
                 <w:rStyle w:val="Lienhypertexte"/>
@@ -1391,7 +1391,7 @@
                 <w:noProof/>
                 <w:webHidden/>
               </w:rPr>
-              <w:instrText xml:space="preserve"> PAGEREF _Toc260998087 \h </w:instrText>
+              <w:instrText xml:space="preserve"> PAGEREF _Toc260999561 \h </w:instrText>
             </w:r>
             <w:r>
               <w:rPr>
@@ -1434,7 +1434,7 @@
               <w:lang w:eastAsia="fr-CH"/>
             </w:rPr>
           </w:pPr>
-          <w:hyperlink w:anchor="_Toc260998088" w:history="1">
+          <w:hyperlink w:anchor="_Toc260999562" w:history="1">
             <w:r>
               <w:rPr>
                 <w:rStyle w:val="Lienhypertexte"/>
@@ -1461,7 +1461,7 @@
                 <w:noProof/>
                 <w:webHidden/>
               </w:rPr>
-              <w:instrText xml:space="preserve"> PAGEREF _Toc260998088 \h </w:instrText>
+              <w:instrText xml:space="preserve"> PAGEREF _Toc260999562 \h </w:instrText>
             </w:r>
             <w:r>
               <w:rPr>
@@ -1505,7 +1505,7 @@
               <w:lang w:eastAsia="fr-CH"/>
             </w:rPr>
           </w:pPr>
-          <w:hyperlink w:anchor="_Toc260998089" w:history="1">
+          <w:hyperlink w:anchor="_Toc260999563" w:history="1">
             <w:r>
               <w:rPr>
                 <w:rStyle w:val="Lienhypertexte"/>
@@ -1547,7 +1547,7 @@
                 <w:noProof/>
                 <w:webHidden/>
               </w:rPr>
-              <w:instrText xml:space="preserve"> PAGEREF _Toc260998089 \h </w:instrText>
+              <w:instrText xml:space="preserve"> PAGEREF _Toc260999563 \h </w:instrText>
             </w:r>
             <w:r>
               <w:rPr>
@@ -1591,7 +1591,7 @@
               <w:lang w:eastAsia="fr-CH"/>
             </w:rPr>
           </w:pPr>
-          <w:hyperlink w:anchor="_Toc260998090" w:history="1">
+          <w:hyperlink w:anchor="_Toc260999564" w:history="1">
             <w:r>
               <w:rPr>
                 <w:rStyle w:val="Lienhypertexte"/>
@@ -1633,7 +1633,7 @@
                 <w:noProof/>
                 <w:webHidden/>
               </w:rPr>
-              <w:instrText xml:space="preserve"> PAGEREF _Toc260998090 \h </w:instrText>
+              <w:instrText xml:space="preserve"> PAGEREF _Toc260999564 \h </w:instrText>
             </w:r>
             <w:r>
               <w:rPr>
@@ -1677,7 +1677,7 @@
               <w:lang w:eastAsia="fr-CH"/>
             </w:rPr>
           </w:pPr>
-          <w:hyperlink w:anchor="_Toc260998091" w:history="1">
+          <w:hyperlink w:anchor="_Toc260999565" w:history="1">
             <w:r>
               <w:rPr>
                 <w:rStyle w:val="Lienhypertexte"/>
@@ -1719,7 +1719,7 @@
                 <w:noProof/>
                 <w:webHidden/>
               </w:rPr>
-              <w:instrText xml:space="preserve"> PAGEREF _Toc260998091 \h </w:instrText>
+              <w:instrText xml:space="preserve"> PAGEREF _Toc260999565 \h </w:instrText>
             </w:r>
             <w:r>
               <w:rPr>
@@ -1762,7 +1762,7 @@
               <w:lang w:eastAsia="fr-CH"/>
             </w:rPr>
           </w:pPr>
-          <w:hyperlink w:anchor="_Toc260998092" w:history="1">
+          <w:hyperlink w:anchor="_Toc260999566" w:history="1">
             <w:r>
               <w:rPr>
                 <w:rStyle w:val="Lienhypertexte"/>
@@ -1789,7 +1789,7 @@
                 <w:noProof/>
                 <w:webHidden/>
               </w:rPr>
-              <w:instrText xml:space="preserve"> PAGEREF _Toc260998092 \h </w:instrText>
+              <w:instrText xml:space="preserve"> PAGEREF _Toc260999566 \h </w:instrText>
             </w:r>
             <w:r>
               <w:rPr>
@@ -1832,7 +1832,7 @@
               <w:lang w:eastAsia="fr-CH"/>
             </w:rPr>
           </w:pPr>
-          <w:hyperlink w:anchor="_Toc260998093" w:history="1">
+          <w:hyperlink w:anchor="_Toc260999567" w:history="1">
             <w:r>
               <w:rPr>
                 <w:rStyle w:val="Lienhypertexte"/>
@@ -1859,7 +1859,7 @@
                 <w:noProof/>
                 <w:webHidden/>
               </w:rPr>
-              <w:instrText xml:space="preserve"> PAGEREF _Toc260998093 \h </w:instrText>
+              <w:instrText xml:space="preserve"> PAGEREF _Toc260999567 \h </w:instrText>
             </w:r>
             <w:r>
               <w:rPr>
@@ -1902,7 +1902,7 @@
               <w:lang w:eastAsia="fr-CH"/>
             </w:rPr>
           </w:pPr>
-          <w:hyperlink w:anchor="_Toc260998094" w:history="1">
+          <w:hyperlink w:anchor="_Toc260999568" w:history="1">
             <w:r>
               <w:rPr>
                 <w:rStyle w:val="Lienhypertexte"/>
@@ -1929,7 +1929,7 @@
                 <w:noProof/>
                 <w:webHidden/>
               </w:rPr>
-              <w:instrText xml:space="preserve"> PAGEREF _Toc260998094 \h </w:instrText>
+              <w:instrText xml:space="preserve"> PAGEREF _Toc260999568 \h </w:instrText>
             </w:r>
             <w:r>
               <w:rPr>
@@ -1972,7 +1972,7 @@
               <w:lang w:eastAsia="fr-CH"/>
             </w:rPr>
           </w:pPr>
-          <w:hyperlink w:anchor="_Toc260998095" w:history="1">
+          <w:hyperlink w:anchor="_Toc260999569" w:history="1">
             <w:r>
               <w:rPr>
                 <w:rStyle w:val="Lienhypertexte"/>
@@ -1999,7 +1999,7 @@
                 <w:noProof/>
                 <w:webHidden/>
               </w:rPr>
-              <w:instrText xml:space="preserve"> PAGEREF _Toc260998095 \h </w:instrText>
+              <w:instrText xml:space="preserve"> PAGEREF _Toc260999569 \h </w:instrText>
             </w:r>
             <w:r>
               <w:rPr>
@@ -2042,7 +2042,7 @@
               <w:lang w:eastAsia="fr-CH"/>
             </w:rPr>
           </w:pPr>
-          <w:hyperlink w:anchor="_Toc260998096" w:history="1">
+          <w:hyperlink w:anchor="_Toc260999570" w:history="1">
             <w:r>
               <w:rPr>
                 <w:rStyle w:val="Lienhypertexte"/>
@@ -2069,7 +2069,7 @@
                 <w:noProof/>
                 <w:webHidden/>
               </w:rPr>
-              <w:instrText xml:space="preserve"> PAGEREF _Toc260998096 \h </w:instrText>
+              <w:instrText xml:space="preserve"> PAGEREF _Toc260999570 \h </w:instrText>
             </w:r>
             <w:r>
               <w:rPr>
@@ -2113,7 +2113,7 @@
               <w:lang w:eastAsia="fr-CH"/>
             </w:rPr>
           </w:pPr>
-          <w:hyperlink w:anchor="_Toc260998097" w:history="1">
+          <w:hyperlink w:anchor="_Toc260999571" w:history="1">
             <w:r>
               <w:rPr>
                 <w:rStyle w:val="Lienhypertexte"/>
@@ -2155,7 +2155,7 @@
                 <w:noProof/>
                 <w:webHidden/>
               </w:rPr>
-              <w:instrText xml:space="preserve"> PAGEREF _Toc260998097 \h </w:instrText>
+              <w:instrText xml:space="preserve"> PAGEREF _Toc260999571 \h </w:instrText>
             </w:r>
             <w:r>
               <w:rPr>
@@ -2206,7 +2206,7 @@
       <w:pPr>
         <w:pStyle w:val="Titre1"/>
       </w:pPr>
-      <w:bookmarkStart w:id="0" w:name="_Toc260998076"/>
+      <w:bookmarkStart w:id="0" w:name="_Toc260999550"/>
       <w:r>
         <w:t>Introduction</w:t>
       </w:r>
@@ -2359,7 +2359,7 @@
       <w:pPr>
         <w:pStyle w:val="Titre1"/>
       </w:pPr>
-      <w:bookmarkStart w:id="1" w:name="_Toc260998077"/>
+      <w:bookmarkStart w:id="1" w:name="_Toc260999551"/>
       <w:r>
         <w:lastRenderedPageBreak/>
         <w:t>Règle</w:t>
@@ -2408,7 +2408,7 @@
       <w:pPr>
         <w:pStyle w:val="Titre2"/>
       </w:pPr>
-      <w:bookmarkStart w:id="2" w:name="_Toc260998078"/>
+      <w:bookmarkStart w:id="2" w:name="_Toc260999552"/>
       <w:r>
         <w:t>Les créatures</w:t>
       </w:r>
@@ -2429,7 +2429,7 @@
       <w:pPr>
         <w:pStyle w:val="Titre2"/>
       </w:pPr>
-      <w:bookmarkStart w:id="3" w:name="_Toc260998079"/>
+      <w:bookmarkStart w:id="3" w:name="_Toc260999553"/>
       <w:r>
         <w:t>Les tours</w:t>
       </w:r>
@@ -2470,7 +2470,7 @@
       <w:pPr>
         <w:pStyle w:val="Titre2"/>
       </w:pPr>
-      <w:bookmarkStart w:id="4" w:name="_Toc260998080"/>
+      <w:bookmarkStart w:id="4" w:name="_Toc260999554"/>
       <w:r>
         <w:t>Les modes de jeu</w:t>
       </w:r>
@@ -2690,7 +2690,7 @@
       <w:pPr>
         <w:pStyle w:val="Titre1"/>
       </w:pPr>
-      <w:bookmarkStart w:id="5" w:name="_Toc260998081"/>
+      <w:bookmarkStart w:id="5" w:name="_Toc260999555"/>
       <w:r>
         <w:lastRenderedPageBreak/>
         <w:t>Etapes de lancement du jeu</w:t>
@@ -2704,7 +2704,7 @@
       <w:pPr>
         <w:pStyle w:val="Titre1"/>
       </w:pPr>
-      <w:bookmarkStart w:id="6" w:name="_Toc260998082"/>
+      <w:bookmarkStart w:id="6" w:name="_Toc260999556"/>
       <w:r>
         <w:t>Cas d’utilisation</w:t>
       </w:r>
@@ -2718,9 +2718,12 @@
       <w:pPr>
         <w:pStyle w:val="Titre1"/>
       </w:pPr>
-      <w:bookmarkStart w:id="7" w:name="_Toc260998083"/>
+      <w:bookmarkStart w:id="7" w:name="_Toc260999557"/>
       <w:r>
         <w:t>Protocoles d’échange</w:t>
+      </w:r>
+      <w:r>
+        <w:t xml:space="preserve"> [OK]</w:t>
       </w:r>
       <w:bookmarkEnd w:id="7"/>
     </w:p>
@@ -2733,7 +2736,7 @@
       <w:pPr>
         <w:pStyle w:val="Titre2"/>
       </w:pPr>
-      <w:bookmarkStart w:id="8" w:name="_Toc260998084"/>
+      <w:bookmarkStart w:id="8" w:name="_Toc260999558"/>
       <w:r>
         <w:t>Serveur d’enregistrement</w:t>
       </w:r>
@@ -2741,48 +2744,56 @@
     </w:p>
     <w:p/>
     <w:p>
-      <w:pPr>
-        <w:rPr>
-          <w:color w:val="FF0000"/>
-        </w:rPr>
-      </w:pPr>
-      <w:r>
-        <w:rPr>
-          <w:color w:val="FF0000"/>
-        </w:rPr>
-        <w:t xml:space="preserve">PETIT </w:t>
-      </w:r>
-      <w:r>
-        <w:rPr>
-          <w:color w:val="FF0000"/>
-        </w:rPr>
-        <w:t>TEXTE DE PRESENTATION</w:t>
+      <w:r>
+        <w:t>Le protocole du serveur d’enregistrement décrit comment communiquent les deux acteurs l’utilisant, à savoir l’hébergeur d’une partie ainsi que le joueur d’une partie. Il est principalement question de l’enregistrement d’une nouvelle partie ainsi que la récupération de la liste des parties disponibles.</w:t>
       </w:r>
     </w:p>
     <w:p/>
     <w:p>
-      <w:pPr>
+      <w:r>
+        <w:t>Nous avons décidé d’utiliser comme format de message le JSON (</w:t>
+      </w:r>
+      <w:r>
         <w:rPr>
           <w:i/>
         </w:rPr>
-      </w:pPr>
-      <w:r>
-        <w:rPr>
-          <w:i/>
-        </w:rPr>
-        <w:t>Vous découvrirez le protocole</w:t>
-      </w:r>
-      <w:r>
-        <w:rPr>
-          <w:i/>
-        </w:rPr>
-        <w:t xml:space="preserve"> du serveur d’enregistrement</w:t>
-      </w:r>
-      <w:r>
-        <w:rPr>
-          <w:i/>
-        </w:rPr>
-        <w:t xml:space="preserve"> en annexe.</w:t>
+        <w:t xml:space="preserve">JavaScript Object Notation), </w:t>
+      </w:r>
+      <w:r>
+        <w:t>car il se prête très bien à cette situation et est très en vogue actuellement. Il s’agit principalement d’un format très standard</w:t>
+      </w:r>
+      <w:r>
+        <w:t>isé</w:t>
+      </w:r>
+      <w:r>
+        <w:t xml:space="preserve"> que n’importe quelle entité peut comprendre, depuis n’importe quel langage.</w:t>
+      </w:r>
+    </w:p>
+    <w:p/>
+    <w:p>
+      <w:r>
+        <w:t xml:space="preserve">Nous présentons en annexe </w:t>
+      </w:r>
+      <w:r>
+        <w:t xml:space="preserve">la </w:t>
+      </w:r>
+      <w:r>
+        <w:t>description des acteurs ainsi que le scénario de succès associé</w:t>
+      </w:r>
+      <w:r>
+        <w:t>s</w:t>
+      </w:r>
+      <w:r>
+        <w:t>.</w:t>
+      </w:r>
+      <w:r>
+        <w:t xml:space="preserve"> Nous présentons de plus un schéma de communication entre les deux partie</w:t>
+      </w:r>
+      <w:r>
+        <w:t>s</w:t>
+      </w:r>
+      <w:r>
+        <w:t xml:space="preserve"> prenantes du système.</w:t>
       </w:r>
     </w:p>
     <w:p/>
@@ -2790,7 +2801,7 @@
       <w:pPr>
         <w:pStyle w:val="Titre2"/>
       </w:pPr>
-      <w:bookmarkStart w:id="9" w:name="_Toc260998085"/>
+      <w:bookmarkStart w:id="9" w:name="_Toc260999559"/>
       <w:r>
         <w:t>Serveur de jeu</w:t>
       </w:r>
@@ -2843,7 +2854,7 @@
       <w:pPr>
         <w:pStyle w:val="Titre1"/>
       </w:pPr>
-      <w:bookmarkStart w:id="10" w:name="_Toc260998086"/>
+      <w:bookmarkStart w:id="10" w:name="_Toc260999560"/>
       <w:r>
         <w:lastRenderedPageBreak/>
         <w:t>Diagramme</w:t>
@@ -2935,7 +2946,7 @@
       <w:pPr>
         <w:pStyle w:val="Titre2"/>
       </w:pPr>
-      <w:bookmarkStart w:id="11" w:name="_Toc260998087"/>
+      <w:bookmarkStart w:id="11" w:name="_Toc260999561"/>
       <w:r>
         <w:t>Model du serveur</w:t>
       </w:r>
@@ -3821,7 +3832,7 @@
       <w:pPr>
         <w:pStyle w:val="Titre2"/>
       </w:pPr>
-      <w:bookmarkStart w:id="12" w:name="_Toc260998088"/>
+      <w:bookmarkStart w:id="12" w:name="_Toc260999562"/>
       <w:r>
         <w:lastRenderedPageBreak/>
         <w:t>Model du Client</w:t>
@@ -4005,7 +4016,7 @@
         <w:pStyle w:val="Titre1"/>
         <w:jc w:val="left"/>
       </w:pPr>
-      <w:bookmarkStart w:id="13" w:name="_Toc260998089"/>
+      <w:bookmarkStart w:id="13" w:name="_Toc260999563"/>
       <w:r>
         <w:lastRenderedPageBreak/>
         <w:t>Charte graphique</w:t>
@@ -4432,7 +4443,7 @@
                 <v:shape id="_x0000_i1025" type="#_x0000_t75" style="width:197.25pt;height:157.5pt" o:ole="">
                   <v:imagedata r:id="rId18" o:title=""/>
                 </v:shape>
-                <o:OLEObject Type="Embed" ProgID="Visio.Drawing.11" ShapeID="_x0000_i1025" DrawAspect="Content" ObjectID="_1334740624" r:id="rId19"/>
+                <o:OLEObject Type="Embed" ProgID="Visio.Drawing.11" ShapeID="_x0000_i1025" DrawAspect="Content" ObjectID="_1334741468" r:id="rId19"/>
               </w:object>
             </w:r>
           </w:p>
@@ -4567,7 +4578,7 @@
                 <v:shape id="_x0000_i1026" type="#_x0000_t75" style="width:233.25pt;height:168pt" o:ole="">
                   <v:imagedata r:id="rId20" o:title=""/>
                 </v:shape>
-                <o:OLEObject Type="Embed" ProgID="Visio.Drawing.11" ShapeID="_x0000_i1026" DrawAspect="Content" ObjectID="_1334740625" r:id="rId21"/>
+                <o:OLEObject Type="Embed" ProgID="Visio.Drawing.11" ShapeID="_x0000_i1026" DrawAspect="Content" ObjectID="_1334741469" r:id="rId21"/>
               </w:object>
             </w:r>
           </w:p>
@@ -4584,7 +4595,7 @@
                 <v:shape id="_x0000_i1027" type="#_x0000_t75" style="width:198.75pt;height:132pt" o:ole="">
                   <v:imagedata r:id="rId22" o:title=""/>
                 </v:shape>
-                <o:OLEObject Type="Embed" ProgID="Visio.Drawing.11" ShapeID="_x0000_i1027" DrawAspect="Content" ObjectID="_1334740626" r:id="rId23"/>
+                <o:OLEObject Type="Embed" ProgID="Visio.Drawing.11" ShapeID="_x0000_i1027" DrawAspect="Content" ObjectID="_1334741470" r:id="rId23"/>
               </w:object>
             </w:r>
           </w:p>
@@ -4747,7 +4758,7 @@
                 <v:shape id="_x0000_i1028" type="#_x0000_t75" style="width:213pt;height:156pt" o:ole="">
                   <v:imagedata r:id="rId24" o:title=""/>
                 </v:shape>
-                <o:OLEObject Type="Embed" ProgID="Visio.Drawing.11" ShapeID="_x0000_i1028" DrawAspect="Content" ObjectID="_1334740627" r:id="rId25"/>
+                <o:OLEObject Type="Embed" ProgID="Visio.Drawing.11" ShapeID="_x0000_i1028" DrawAspect="Content" ObjectID="_1334741471" r:id="rId25"/>
               </w:object>
             </w:r>
           </w:p>
@@ -4795,7 +4806,7 @@
                 <v:shape id="_x0000_i1029" type="#_x0000_t75" style="width:411pt;height:298.5pt" o:ole="">
                   <v:imagedata r:id="rId26" o:title=""/>
                 </v:shape>
-                <o:OLEObject Type="Embed" ProgID="Visio.Drawing.11" ShapeID="_x0000_i1029" DrawAspect="Content" ObjectID="_1334740628" r:id="rId27"/>
+                <o:OLEObject Type="Embed" ProgID="Visio.Drawing.11" ShapeID="_x0000_i1029" DrawAspect="Content" ObjectID="_1334741472" r:id="rId27"/>
               </w:object>
             </w:r>
           </w:p>
@@ -4878,7 +4889,7 @@
       <w:pPr>
         <w:pStyle w:val="Titre1"/>
       </w:pPr>
-      <w:bookmarkStart w:id="14" w:name="_Toc260998090"/>
+      <w:bookmarkStart w:id="14" w:name="_Toc260999564"/>
       <w:r>
         <w:lastRenderedPageBreak/>
         <w:t>Rôle des participant au sein du groupe</w:t>
@@ -5578,7 +5589,7 @@
       <w:pPr>
         <w:pStyle w:val="Titre1"/>
       </w:pPr>
-      <w:bookmarkStart w:id="15" w:name="_Toc260998091"/>
+      <w:bookmarkStart w:id="15" w:name="_Toc260999565"/>
       <w:r>
         <w:lastRenderedPageBreak/>
         <w:t>Itérations</w:t>
@@ -5594,7 +5605,7 @@
         <w:pStyle w:val="Titre2"/>
         <w:spacing w:before="0"/>
       </w:pPr>
-      <w:bookmarkStart w:id="16" w:name="_Toc260998092"/>
+      <w:bookmarkStart w:id="16" w:name="_Toc260999566"/>
       <w:r>
         <w:t>Itération 1</w:t>
       </w:r>
@@ -6368,7 +6379,7 @@
         <w:pStyle w:val="Titre2"/>
         <w:spacing w:before="0"/>
       </w:pPr>
-      <w:bookmarkStart w:id="17" w:name="_Toc260998093"/>
+      <w:bookmarkStart w:id="17" w:name="_Toc260999567"/>
       <w:r>
         <w:lastRenderedPageBreak/>
         <w:t>Itération 2</w:t>
@@ -6884,7 +6895,7 @@
       <w:pPr>
         <w:pStyle w:val="Titre2"/>
       </w:pPr>
-      <w:bookmarkStart w:id="18" w:name="_Toc260998094"/>
+      <w:bookmarkStart w:id="18" w:name="_Toc260999568"/>
       <w:r>
         <w:t>Itération 3 –</w:t>
       </w:r>
@@ -7360,7 +7371,7 @@
         <w:pStyle w:val="Titre2"/>
         <w:spacing w:before="0"/>
       </w:pPr>
-      <w:bookmarkStart w:id="19" w:name="_Toc260998095"/>
+      <w:bookmarkStart w:id="19" w:name="_Toc260999569"/>
       <w:r>
         <w:lastRenderedPageBreak/>
         <w:t>Itération 4</w:t>
@@ -7887,7 +7898,7 @@
         <w:pStyle w:val="Titre2"/>
         <w:spacing w:before="0"/>
       </w:pPr>
-      <w:bookmarkStart w:id="20" w:name="_Toc260998096"/>
+      <w:bookmarkStart w:id="20" w:name="_Toc260999570"/>
       <w:r>
         <w:t xml:space="preserve">Itération 5 – Serveur Web </w:t>
       </w:r>
@@ -8208,7 +8219,7 @@
       <w:pPr>
         <w:pStyle w:val="Titre1"/>
       </w:pPr>
-      <w:bookmarkStart w:id="21" w:name="_Toc260998097"/>
+      <w:bookmarkStart w:id="21" w:name="_Toc260999571"/>
       <w:r>
         <w:lastRenderedPageBreak/>
         <w:t>Conclusion</w:t>
@@ -8363,7 +8374,7 @@
                         <w:rPr>
                           <w:noProof/>
                         </w:rPr>
-                        <w:t>5</w:t>
+                        <w:t>4</w:t>
                       </w:r>
                     </w:fldSimple>
                   </w:p>
@@ -8448,7 +8459,7 @@
                         <w:rPr>
                           <w:noProof/>
                         </w:rPr>
-                        <w:t>6</w:t>
+                        <w:t>1</w:t>
                       </w:r>
                     </w:fldSimple>
                   </w:p>
@@ -9646,7 +9657,7 @@
 </file>
 
 <file path=customXml/itemProps2.xml><?xml version="1.0" encoding="utf-8"?>
-<ds:datastoreItem xmlns:ds="http://schemas.openxmlformats.org/officeDocument/2006/customXml" ds:itemID="{4EBA0D8A-C644-4B88-95A1-4F12D81D72EE}">
+<ds:datastoreItem xmlns:ds="http://schemas.openxmlformats.org/officeDocument/2006/customXml" ds:itemID="{BFB2456E-65E9-421D-AD3F-AA3E334FA04B}">
   <ds:schemaRefs>
     <ds:schemaRef ds:uri="http://schemas.openxmlformats.org/officeDocument/2006/bibliography"/>
   </ds:schemaRefs>

</xml_diff>